<commit_message>
Final version with edition
</commit_message>
<xml_diff>
--- a/org/docs/user-manuals/User_Guide-Fund_Selector.docx
+++ b/org/docs/user-manuals/User_Guide-Fund_Selector.docx
@@ -158,7 +158,7 @@
               </wp:anchor>
             </w:drawing>
           </mc:Choice>
-          <mc:Fallback xmlns:mo="http://schemas.microsoft.com/office/mac/office/2008/main" xmlns:mv="urn:schemas-microsoft-com:mac:vml">
+          <mc:Fallback xmlns:mv="urn:schemas-microsoft-com:mac:vml" xmlns:mo="http://schemas.microsoft.com/office/mac/office/2008/main">
             <w:pict>
               <v:line w14:anchorId="15EBDDC1" id="Line 4" o:spid="_x0000_s1026" style="position:absolute;z-index:251660288;visibility:visible;mso-wrap-style:square;mso-width-percent:0;mso-height-percent:0;mso-wrap-distance-left:114296emu;mso-wrap-distance-top:0;mso-wrap-distance-right:114296emu;mso-wrap-distance-bottom:0;mso-position-horizontal:absolute;mso-position-horizontal-relative:page;mso-position-vertical:absolute;mso-position-vertical-relative:page;mso-width-percent:0;mso-height-percent:0;mso-width-relative:page;mso-height-relative:page" from="211.6pt,15.4pt" to="211.6pt,765.4pt" o:gfxdata="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" strokecolor="#17365d" strokeweight="1.5pt">
                 <w10:wrap anchorx="page" anchory="page"/>
@@ -339,14 +339,12 @@
                                 <w:sz w:val="22"/>
                               </w:rPr>
                             </w:pPr>
-                            <w:proofErr w:type="spellStart"/>
                             <w:r>
                               <w:rPr>
                                 <w:sz w:val="22"/>
                               </w:rPr>
                               <w:t>Opentext</w:t>
                             </w:r>
-                            <w:proofErr w:type="spellEnd"/>
                           </w:p>
                           <w:p>
                             <w:pPr>
@@ -498,14 +496,12 @@
                           <w:sz w:val="22"/>
                         </w:rPr>
                       </w:pPr>
-                      <w:proofErr w:type="spellStart"/>
                       <w:r>
                         <w:rPr>
                           <w:sz w:val="22"/>
                         </w:rPr>
                         <w:t>Opentext</w:t>
                       </w:r>
-                      <w:proofErr w:type="spellEnd"/>
                     </w:p>
                     <w:p>
                       <w:pPr>
@@ -742,14 +738,12 @@
           <w:sz w:val="24"/>
         </w:rPr>
       </w:pPr>
-      <w:proofErr w:type="spellStart"/>
       <w:r>
         <w:rPr>
           <w:sz w:val="24"/>
         </w:rPr>
         <w:t>OpenText</w:t>
       </w:r>
-      <w:proofErr w:type="spellEnd"/>
       <w:r>
         <w:rPr>
           <w:sz w:val="24"/>
@@ -768,14 +762,10 @@
         <w:rPr>
           <w:sz w:val="24"/>
         </w:rPr>
-        <w:t>December</w:t>
-      </w:r>
-      <w:r>
-        <w:rPr>
-          <w:sz w:val="24"/>
-        </w:rPr>
-        <w:t>, 2016</w:t>
-      </w:r>
+        <w:t>January, 2017</w:t>
+      </w:r>
+      <w:bookmarkStart w:id="6" w:name="_GoBack"/>
+      <w:bookmarkEnd w:id="6"/>
     </w:p>
     <w:bookmarkEnd w:id="0"/>
     <w:p/>
@@ -826,8 +816,6 @@
           <w:r>
             <w:t>Contents</w:t>
           </w:r>
-          <w:bookmarkStart w:id="6" w:name="_GoBack"/>
-          <w:bookmarkEnd w:id="6"/>
         </w:p>
         <w:p>
           <w:pPr>
@@ -850,7 +838,7 @@
           <w:r>
             <w:fldChar w:fldCharType="separate"/>
           </w:r>
-          <w:hyperlink w:anchor="_Toc469479038" w:history="1">
+          <w:hyperlink w:anchor="_Toc473118778" w:history="1">
             <w:r>
               <w:rPr>
                 <w:rStyle w:val="Hyperlink"/>
@@ -895,7 +883,7 @@
                 <w:noProof/>
                 <w:webHidden/>
               </w:rPr>
-              <w:instrText xml:space="preserve"> PAGEREF _Toc469479038 \h </w:instrText>
+              <w:instrText xml:space="preserve"> PAGEREF _Toc473118778 \h </w:instrText>
             </w:r>
             <w:r>
               <w:rPr>
@@ -941,7 +929,7 @@
               <w:lang w:val="en-US" w:eastAsia="ja-JP"/>
             </w:rPr>
           </w:pPr>
-          <w:hyperlink w:anchor="_Toc469479039" w:history="1">
+          <w:hyperlink w:anchor="_Toc473118779" w:history="1">
             <w:r>
               <w:rPr>
                 <w:rStyle w:val="Hyperlink"/>
@@ -987,7 +975,7 @@
                 <w:noProof/>
                 <w:webHidden/>
               </w:rPr>
-              <w:instrText xml:space="preserve"> PAGEREF _Toc469479039 \h </w:instrText>
+              <w:instrText xml:space="preserve"> PAGEREF _Toc473118779 \h </w:instrText>
             </w:r>
             <w:r>
               <w:rPr>
@@ -1033,7 +1021,7 @@
               <w:lang w:val="en-US" w:eastAsia="ja-JP"/>
             </w:rPr>
           </w:pPr>
-          <w:hyperlink w:anchor="_Toc469479040" w:history="1">
+          <w:hyperlink w:anchor="_Toc473118780" w:history="1">
             <w:r>
               <w:rPr>
                 <w:rStyle w:val="Hyperlink"/>
@@ -1077,7 +1065,7 @@
                 <w:noProof/>
                 <w:webHidden/>
               </w:rPr>
-              <w:instrText xml:space="preserve"> PAGEREF _Toc469479040 \h </w:instrText>
+              <w:instrText xml:space="preserve"> PAGEREF _Toc473118780 \h </w:instrText>
             </w:r>
             <w:r>
               <w:rPr>
@@ -1120,7 +1108,7 @@
               <w:lang w:val="en-US" w:eastAsia="ja-JP"/>
             </w:rPr>
           </w:pPr>
-          <w:hyperlink w:anchor="_Toc469479041" w:history="1">
+          <w:hyperlink w:anchor="_Toc473118781" w:history="1">
             <w:r>
               <w:rPr>
                 <w:rStyle w:val="Hyperlink"/>
@@ -1165,95 +1153,7 @@
                 <w:noProof/>
                 <w:webHidden/>
               </w:rPr>
-              <w:instrText xml:space="preserve"> PAGEREF _Toc469479041 \h </w:instrText>
-            </w:r>
-            <w:r>
-              <w:rPr>
-                <w:noProof/>
-                <w:webHidden/>
-              </w:rPr>
-            </w:r>
-            <w:r>
-              <w:rPr>
-                <w:noProof/>
-                <w:webHidden/>
-              </w:rPr>
-              <w:fldChar w:fldCharType="separate"/>
-            </w:r>
-            <w:r>
-              <w:rPr>
-                <w:noProof/>
-                <w:webHidden/>
-              </w:rPr>
-              <w:t>5</w:t>
-            </w:r>
-            <w:r>
-              <w:rPr>
-                <w:noProof/>
-                <w:webHidden/>
-              </w:rPr>
-              <w:fldChar w:fldCharType="end"/>
-            </w:r>
-          </w:hyperlink>
-        </w:p>
-        <w:p>
-          <w:pPr>
-            <w:pStyle w:val="TOC1"/>
-            <w:rPr>
-              <w:rFonts w:asciiTheme="minorHAnsi" w:eastAsiaTheme="minorEastAsia" w:hAnsiTheme="minorHAnsi" w:cstheme="minorBidi"/>
-              <w:b w:val="0"/>
-              <w:noProof/>
-              <w:sz w:val="22"/>
-              <w:szCs w:val="22"/>
-              <w:lang w:val="en-US" w:eastAsia="ja-JP"/>
-            </w:rPr>
-          </w:pPr>
-          <w:hyperlink w:anchor="_Toc469479042" w:history="1">
-            <w:r>
-              <w:rPr>
-                <w:rStyle w:val="Hyperlink"/>
-                <w:noProof/>
-              </w:rPr>
-              <w:t>3.</w:t>
-            </w:r>
-            <w:r>
-              <w:rPr>
-                <w:rFonts w:asciiTheme="minorHAnsi" w:eastAsiaTheme="minorEastAsia" w:hAnsiTheme="minorHAnsi" w:cstheme="minorBidi"/>
-                <w:b w:val="0"/>
-                <w:noProof/>
-                <w:sz w:val="22"/>
-                <w:szCs w:val="22"/>
-                <w:lang w:val="en-US" w:eastAsia="ja-JP"/>
-              </w:rPr>
-              <w:tab/>
-            </w:r>
-            <w:r>
-              <w:rPr>
-                <w:rStyle w:val="Hyperlink"/>
-                <w:noProof/>
-              </w:rPr>
-              <w:t>Fund Selector specific DCR Break-up</w:t>
-            </w:r>
-            <w:r>
-              <w:rPr>
-                <w:noProof/>
-                <w:webHidden/>
-              </w:rPr>
-              <w:tab/>
-            </w:r>
-            <w:r>
-              <w:rPr>
-                <w:noProof/>
-                <w:webHidden/>
-              </w:rPr>
-              <w:fldChar w:fldCharType="begin"/>
-            </w:r>
-            <w:r>
-              <w:rPr>
-                <w:noProof/>
-                <w:webHidden/>
-              </w:rPr>
-              <w:instrText xml:space="preserve"> PAGEREF _Toc469479042 \h </w:instrText>
+              <w:instrText xml:space="preserve"> PAGEREF _Toc473118781 \h </w:instrText>
             </w:r>
             <w:r>
               <w:rPr>
@@ -1299,13 +1199,13 @@
               <w:lang w:val="en-US" w:eastAsia="ja-JP"/>
             </w:rPr>
           </w:pPr>
-          <w:hyperlink w:anchor="_Toc469479043" w:history="1">
+          <w:hyperlink w:anchor="_Toc473118782" w:history="1">
             <w:r>
               <w:rPr>
                 <w:rStyle w:val="Hyperlink"/>
                 <w:noProof/>
               </w:rPr>
-              <w:t>3.1.</w:t>
+              <w:t>2.1.</w:t>
             </w:r>
             <w:r>
               <w:rPr>
@@ -1322,7 +1222,7 @@
                 <w:rStyle w:val="Hyperlink"/>
                 <w:noProof/>
               </w:rPr>
-              <w:t>Fund Selector</w:t>
+              <w:t>Header</w:t>
             </w:r>
             <w:r>
               <w:rPr>
@@ -1343,7 +1243,7 @@
                 <w:noProof/>
                 <w:webHidden/>
               </w:rPr>
-              <w:instrText xml:space="preserve"> PAGEREF _Toc469479043 \h </w:instrText>
+              <w:instrText xml:space="preserve"> PAGEREF _Toc473118782 \h </w:instrText>
             </w:r>
             <w:r>
               <w:rPr>
@@ -1364,94 +1264,6 @@
                 <w:webHidden/>
               </w:rPr>
               <w:t>6</w:t>
-            </w:r>
-            <w:r>
-              <w:rPr>
-                <w:noProof/>
-                <w:webHidden/>
-              </w:rPr>
-              <w:fldChar w:fldCharType="end"/>
-            </w:r>
-          </w:hyperlink>
-        </w:p>
-        <w:p>
-          <w:pPr>
-            <w:pStyle w:val="TOC1"/>
-            <w:rPr>
-              <w:rFonts w:asciiTheme="minorHAnsi" w:eastAsiaTheme="minorEastAsia" w:hAnsiTheme="minorHAnsi" w:cstheme="minorBidi"/>
-              <w:b w:val="0"/>
-              <w:noProof/>
-              <w:sz w:val="22"/>
-              <w:szCs w:val="22"/>
-              <w:lang w:val="en-US" w:eastAsia="ja-JP"/>
-            </w:rPr>
-          </w:pPr>
-          <w:hyperlink w:anchor="_Toc469479044" w:history="1">
-            <w:r>
-              <w:rPr>
-                <w:rStyle w:val="Hyperlink"/>
-                <w:noProof/>
-              </w:rPr>
-              <w:t>4.</w:t>
-            </w:r>
-            <w:r>
-              <w:rPr>
-                <w:rFonts w:asciiTheme="minorHAnsi" w:eastAsiaTheme="minorEastAsia" w:hAnsiTheme="minorHAnsi" w:cstheme="minorBidi"/>
-                <w:b w:val="0"/>
-                <w:noProof/>
-                <w:sz w:val="22"/>
-                <w:szCs w:val="22"/>
-                <w:lang w:val="en-US" w:eastAsia="ja-JP"/>
-              </w:rPr>
-              <w:tab/>
-            </w:r>
-            <w:r>
-              <w:rPr>
-                <w:rStyle w:val="Hyperlink"/>
-                <w:noProof/>
-              </w:rPr>
-              <w:t>Resources</w:t>
-            </w:r>
-            <w:r>
-              <w:rPr>
-                <w:noProof/>
-                <w:webHidden/>
-              </w:rPr>
-              <w:tab/>
-            </w:r>
-            <w:r>
-              <w:rPr>
-                <w:noProof/>
-                <w:webHidden/>
-              </w:rPr>
-              <w:fldChar w:fldCharType="begin"/>
-            </w:r>
-            <w:r>
-              <w:rPr>
-                <w:noProof/>
-                <w:webHidden/>
-              </w:rPr>
-              <w:instrText xml:space="preserve"> PAGEREF _Toc469479044 \h </w:instrText>
-            </w:r>
-            <w:r>
-              <w:rPr>
-                <w:noProof/>
-                <w:webHidden/>
-              </w:rPr>
-            </w:r>
-            <w:r>
-              <w:rPr>
-                <w:noProof/>
-                <w:webHidden/>
-              </w:rPr>
-              <w:fldChar w:fldCharType="separate"/>
-            </w:r>
-            <w:r>
-              <w:rPr>
-                <w:noProof/>
-                <w:webHidden/>
-              </w:rPr>
-              <w:t>7</w:t>
             </w:r>
             <w:r>
               <w:rPr>
@@ -1477,13 +1289,13 @@
               <w:lang w:val="en-US" w:eastAsia="ja-JP"/>
             </w:rPr>
           </w:pPr>
-          <w:hyperlink w:anchor="_Toc469479045" w:history="1">
+          <w:hyperlink w:anchor="_Toc473118783" w:history="1">
             <w:r>
               <w:rPr>
                 <w:rStyle w:val="Hyperlink"/>
                 <w:noProof/>
               </w:rPr>
-              <w:t>4.1.</w:t>
+              <w:t>2.2.</w:t>
             </w:r>
             <w:r>
               <w:rPr>
@@ -1500,7 +1312,7 @@
                 <w:rStyle w:val="Hyperlink"/>
                 <w:noProof/>
               </w:rPr>
-              <w:t>CSS Resources</w:t>
+              <w:t>Navigation</w:t>
             </w:r>
             <w:r>
               <w:rPr>
@@ -1521,7 +1333,7 @@
                 <w:noProof/>
                 <w:webHidden/>
               </w:rPr>
-              <w:instrText xml:space="preserve"> PAGEREF _Toc469479045 \h </w:instrText>
+              <w:instrText xml:space="preserve"> PAGEREF _Toc473118783 \h </w:instrText>
             </w:r>
             <w:r>
               <w:rPr>
@@ -1541,7 +1353,7 @@
                 <w:noProof/>
                 <w:webHidden/>
               </w:rPr>
-              <w:t>7</w:t>
+              <w:t>6</w:t>
             </w:r>
             <w:r>
               <w:rPr>
@@ -1567,13 +1379,13 @@
               <w:lang w:val="en-US" w:eastAsia="ja-JP"/>
             </w:rPr>
           </w:pPr>
-          <w:hyperlink w:anchor="_Toc469479046" w:history="1">
+          <w:hyperlink w:anchor="_Toc473118784" w:history="1">
             <w:r>
               <w:rPr>
                 <w:rStyle w:val="Hyperlink"/>
                 <w:noProof/>
               </w:rPr>
-              <w:t>4.2.</w:t>
+              <w:t>2.3.</w:t>
             </w:r>
             <w:r>
               <w:rPr>
@@ -1590,6 +1402,542 @@
                 <w:rStyle w:val="Hyperlink"/>
                 <w:noProof/>
               </w:rPr>
+              <w:t>Breadcrumb</w:t>
+            </w:r>
+            <w:r>
+              <w:rPr>
+                <w:noProof/>
+                <w:webHidden/>
+              </w:rPr>
+              <w:tab/>
+            </w:r>
+            <w:r>
+              <w:rPr>
+                <w:noProof/>
+                <w:webHidden/>
+              </w:rPr>
+              <w:fldChar w:fldCharType="begin"/>
+            </w:r>
+            <w:r>
+              <w:rPr>
+                <w:noProof/>
+                <w:webHidden/>
+              </w:rPr>
+              <w:instrText xml:space="preserve"> PAGEREF _Toc473118784 \h </w:instrText>
+            </w:r>
+            <w:r>
+              <w:rPr>
+                <w:noProof/>
+                <w:webHidden/>
+              </w:rPr>
+            </w:r>
+            <w:r>
+              <w:rPr>
+                <w:noProof/>
+                <w:webHidden/>
+              </w:rPr>
+              <w:fldChar w:fldCharType="separate"/>
+            </w:r>
+            <w:r>
+              <w:rPr>
+                <w:noProof/>
+                <w:webHidden/>
+              </w:rPr>
+              <w:t>6</w:t>
+            </w:r>
+            <w:r>
+              <w:rPr>
+                <w:noProof/>
+                <w:webHidden/>
+              </w:rPr>
+              <w:fldChar w:fldCharType="end"/>
+            </w:r>
+          </w:hyperlink>
+        </w:p>
+        <w:p>
+          <w:pPr>
+            <w:pStyle w:val="TOC2"/>
+            <w:tabs>
+              <w:tab w:val="left" w:pos="800"/>
+              <w:tab w:val="right" w:leader="dot" w:pos="10450"/>
+            </w:tabs>
+            <w:rPr>
+              <w:rFonts w:asciiTheme="minorHAnsi" w:eastAsiaTheme="minorEastAsia" w:hAnsiTheme="minorHAnsi" w:cstheme="minorBidi"/>
+              <w:noProof/>
+              <w:sz w:val="22"/>
+              <w:szCs w:val="22"/>
+              <w:lang w:val="en-US" w:eastAsia="ja-JP"/>
+            </w:rPr>
+          </w:pPr>
+          <w:hyperlink w:anchor="_Toc473118785" w:history="1">
+            <w:r>
+              <w:rPr>
+                <w:rStyle w:val="Hyperlink"/>
+                <w:noProof/>
+              </w:rPr>
+              <w:t>2.4.</w:t>
+            </w:r>
+            <w:r>
+              <w:rPr>
+                <w:rFonts w:asciiTheme="minorHAnsi" w:eastAsiaTheme="minorEastAsia" w:hAnsiTheme="minorHAnsi" w:cstheme="minorBidi"/>
+                <w:noProof/>
+                <w:sz w:val="22"/>
+                <w:szCs w:val="22"/>
+                <w:lang w:val="en-US" w:eastAsia="ja-JP"/>
+              </w:rPr>
+              <w:tab/>
+            </w:r>
+            <w:r>
+              <w:rPr>
+                <w:rStyle w:val="Hyperlink"/>
+                <w:noProof/>
+              </w:rPr>
+              <w:t>Footer</w:t>
+            </w:r>
+            <w:r>
+              <w:rPr>
+                <w:noProof/>
+                <w:webHidden/>
+              </w:rPr>
+              <w:tab/>
+            </w:r>
+            <w:r>
+              <w:rPr>
+                <w:noProof/>
+                <w:webHidden/>
+              </w:rPr>
+              <w:fldChar w:fldCharType="begin"/>
+            </w:r>
+            <w:r>
+              <w:rPr>
+                <w:noProof/>
+                <w:webHidden/>
+              </w:rPr>
+              <w:instrText xml:space="preserve"> PAGEREF _Toc473118785 \h </w:instrText>
+            </w:r>
+            <w:r>
+              <w:rPr>
+                <w:noProof/>
+                <w:webHidden/>
+              </w:rPr>
+            </w:r>
+            <w:r>
+              <w:rPr>
+                <w:noProof/>
+                <w:webHidden/>
+              </w:rPr>
+              <w:fldChar w:fldCharType="separate"/>
+            </w:r>
+            <w:r>
+              <w:rPr>
+                <w:noProof/>
+                <w:webHidden/>
+              </w:rPr>
+              <w:t>6</w:t>
+            </w:r>
+            <w:r>
+              <w:rPr>
+                <w:noProof/>
+                <w:webHidden/>
+              </w:rPr>
+              <w:fldChar w:fldCharType="end"/>
+            </w:r>
+          </w:hyperlink>
+        </w:p>
+        <w:p>
+          <w:pPr>
+            <w:pStyle w:val="TOC1"/>
+            <w:rPr>
+              <w:rFonts w:asciiTheme="minorHAnsi" w:eastAsiaTheme="minorEastAsia" w:hAnsiTheme="minorHAnsi" w:cstheme="minorBidi"/>
+              <w:b w:val="0"/>
+              <w:noProof/>
+              <w:sz w:val="22"/>
+              <w:szCs w:val="22"/>
+              <w:lang w:val="en-US" w:eastAsia="ja-JP"/>
+            </w:rPr>
+          </w:pPr>
+          <w:hyperlink w:anchor="_Toc473118786" w:history="1">
+            <w:r>
+              <w:rPr>
+                <w:rStyle w:val="Hyperlink"/>
+                <w:noProof/>
+              </w:rPr>
+              <w:t>3.</w:t>
+            </w:r>
+            <w:r>
+              <w:rPr>
+                <w:rFonts w:asciiTheme="minorHAnsi" w:eastAsiaTheme="minorEastAsia" w:hAnsiTheme="minorHAnsi" w:cstheme="minorBidi"/>
+                <w:b w:val="0"/>
+                <w:noProof/>
+                <w:sz w:val="22"/>
+                <w:szCs w:val="22"/>
+                <w:lang w:val="en-US" w:eastAsia="ja-JP"/>
+              </w:rPr>
+              <w:tab/>
+            </w:r>
+            <w:r>
+              <w:rPr>
+                <w:rStyle w:val="Hyperlink"/>
+                <w:noProof/>
+              </w:rPr>
+              <w:t>Fund Selector specific DCR Break-up</w:t>
+            </w:r>
+            <w:r>
+              <w:rPr>
+                <w:noProof/>
+                <w:webHidden/>
+              </w:rPr>
+              <w:tab/>
+            </w:r>
+            <w:r>
+              <w:rPr>
+                <w:noProof/>
+                <w:webHidden/>
+              </w:rPr>
+              <w:fldChar w:fldCharType="begin"/>
+            </w:r>
+            <w:r>
+              <w:rPr>
+                <w:noProof/>
+                <w:webHidden/>
+              </w:rPr>
+              <w:instrText xml:space="preserve"> PAGEREF _Toc473118786 \h </w:instrText>
+            </w:r>
+            <w:r>
+              <w:rPr>
+                <w:noProof/>
+                <w:webHidden/>
+              </w:rPr>
+            </w:r>
+            <w:r>
+              <w:rPr>
+                <w:noProof/>
+                <w:webHidden/>
+              </w:rPr>
+              <w:fldChar w:fldCharType="separate"/>
+            </w:r>
+            <w:r>
+              <w:rPr>
+                <w:noProof/>
+                <w:webHidden/>
+              </w:rPr>
+              <w:t>7</w:t>
+            </w:r>
+            <w:r>
+              <w:rPr>
+                <w:noProof/>
+                <w:webHidden/>
+              </w:rPr>
+              <w:fldChar w:fldCharType="end"/>
+            </w:r>
+          </w:hyperlink>
+        </w:p>
+        <w:p>
+          <w:pPr>
+            <w:pStyle w:val="TOC2"/>
+            <w:tabs>
+              <w:tab w:val="left" w:pos="800"/>
+              <w:tab w:val="right" w:leader="dot" w:pos="10450"/>
+            </w:tabs>
+            <w:rPr>
+              <w:rFonts w:asciiTheme="minorHAnsi" w:eastAsiaTheme="minorEastAsia" w:hAnsiTheme="minorHAnsi" w:cstheme="minorBidi"/>
+              <w:noProof/>
+              <w:sz w:val="22"/>
+              <w:szCs w:val="22"/>
+              <w:lang w:val="en-US" w:eastAsia="ja-JP"/>
+            </w:rPr>
+          </w:pPr>
+          <w:hyperlink w:anchor="_Toc473118787" w:history="1">
+            <w:r>
+              <w:rPr>
+                <w:rStyle w:val="Hyperlink"/>
+                <w:noProof/>
+              </w:rPr>
+              <w:t>3.1.</w:t>
+            </w:r>
+            <w:r>
+              <w:rPr>
+                <w:rFonts w:asciiTheme="minorHAnsi" w:eastAsiaTheme="minorEastAsia" w:hAnsiTheme="minorHAnsi" w:cstheme="minorBidi"/>
+                <w:noProof/>
+                <w:sz w:val="22"/>
+                <w:szCs w:val="22"/>
+                <w:lang w:val="en-US" w:eastAsia="ja-JP"/>
+              </w:rPr>
+              <w:tab/>
+            </w:r>
+            <w:r>
+              <w:rPr>
+                <w:rStyle w:val="Hyperlink"/>
+                <w:noProof/>
+              </w:rPr>
+              <w:t>Fund Selector</w:t>
+            </w:r>
+            <w:r>
+              <w:rPr>
+                <w:noProof/>
+                <w:webHidden/>
+              </w:rPr>
+              <w:tab/>
+            </w:r>
+            <w:r>
+              <w:rPr>
+                <w:noProof/>
+                <w:webHidden/>
+              </w:rPr>
+              <w:fldChar w:fldCharType="begin"/>
+            </w:r>
+            <w:r>
+              <w:rPr>
+                <w:noProof/>
+                <w:webHidden/>
+              </w:rPr>
+              <w:instrText xml:space="preserve"> PAGEREF _Toc473118787 \h </w:instrText>
+            </w:r>
+            <w:r>
+              <w:rPr>
+                <w:noProof/>
+                <w:webHidden/>
+              </w:rPr>
+            </w:r>
+            <w:r>
+              <w:rPr>
+                <w:noProof/>
+                <w:webHidden/>
+              </w:rPr>
+              <w:fldChar w:fldCharType="separate"/>
+            </w:r>
+            <w:r>
+              <w:rPr>
+                <w:noProof/>
+                <w:webHidden/>
+              </w:rPr>
+              <w:t>7</w:t>
+            </w:r>
+            <w:r>
+              <w:rPr>
+                <w:noProof/>
+                <w:webHidden/>
+              </w:rPr>
+              <w:fldChar w:fldCharType="end"/>
+            </w:r>
+          </w:hyperlink>
+        </w:p>
+        <w:p>
+          <w:pPr>
+            <w:pStyle w:val="TOC1"/>
+            <w:rPr>
+              <w:rFonts w:asciiTheme="minorHAnsi" w:eastAsiaTheme="minorEastAsia" w:hAnsiTheme="minorHAnsi" w:cstheme="minorBidi"/>
+              <w:b w:val="0"/>
+              <w:noProof/>
+              <w:sz w:val="22"/>
+              <w:szCs w:val="22"/>
+              <w:lang w:val="en-US" w:eastAsia="ja-JP"/>
+            </w:rPr>
+          </w:pPr>
+          <w:hyperlink w:anchor="_Toc473118788" w:history="1">
+            <w:r>
+              <w:rPr>
+                <w:rStyle w:val="Hyperlink"/>
+                <w:noProof/>
+              </w:rPr>
+              <w:t>4.</w:t>
+            </w:r>
+            <w:r>
+              <w:rPr>
+                <w:rFonts w:asciiTheme="minorHAnsi" w:eastAsiaTheme="minorEastAsia" w:hAnsiTheme="minorHAnsi" w:cstheme="minorBidi"/>
+                <w:b w:val="0"/>
+                <w:noProof/>
+                <w:sz w:val="22"/>
+                <w:szCs w:val="22"/>
+                <w:lang w:val="en-US" w:eastAsia="ja-JP"/>
+              </w:rPr>
+              <w:tab/>
+            </w:r>
+            <w:r>
+              <w:rPr>
+                <w:rStyle w:val="Hyperlink"/>
+                <w:noProof/>
+              </w:rPr>
+              <w:t>Resources</w:t>
+            </w:r>
+            <w:r>
+              <w:rPr>
+                <w:noProof/>
+                <w:webHidden/>
+              </w:rPr>
+              <w:tab/>
+            </w:r>
+            <w:r>
+              <w:rPr>
+                <w:noProof/>
+                <w:webHidden/>
+              </w:rPr>
+              <w:fldChar w:fldCharType="begin"/>
+            </w:r>
+            <w:r>
+              <w:rPr>
+                <w:noProof/>
+                <w:webHidden/>
+              </w:rPr>
+              <w:instrText xml:space="preserve"> PAGEREF _Toc473118788 \h </w:instrText>
+            </w:r>
+            <w:r>
+              <w:rPr>
+                <w:noProof/>
+                <w:webHidden/>
+              </w:rPr>
+            </w:r>
+            <w:r>
+              <w:rPr>
+                <w:noProof/>
+                <w:webHidden/>
+              </w:rPr>
+              <w:fldChar w:fldCharType="separate"/>
+            </w:r>
+            <w:r>
+              <w:rPr>
+                <w:noProof/>
+                <w:webHidden/>
+              </w:rPr>
+              <w:t>8</w:t>
+            </w:r>
+            <w:r>
+              <w:rPr>
+                <w:noProof/>
+                <w:webHidden/>
+              </w:rPr>
+              <w:fldChar w:fldCharType="end"/>
+            </w:r>
+          </w:hyperlink>
+        </w:p>
+        <w:p>
+          <w:pPr>
+            <w:pStyle w:val="TOC2"/>
+            <w:tabs>
+              <w:tab w:val="left" w:pos="800"/>
+              <w:tab w:val="right" w:leader="dot" w:pos="10450"/>
+            </w:tabs>
+            <w:rPr>
+              <w:rFonts w:asciiTheme="minorHAnsi" w:eastAsiaTheme="minorEastAsia" w:hAnsiTheme="minorHAnsi" w:cstheme="minorBidi"/>
+              <w:noProof/>
+              <w:sz w:val="22"/>
+              <w:szCs w:val="22"/>
+              <w:lang w:val="en-US" w:eastAsia="ja-JP"/>
+            </w:rPr>
+          </w:pPr>
+          <w:hyperlink w:anchor="_Toc473118789" w:history="1">
+            <w:r>
+              <w:rPr>
+                <w:rStyle w:val="Hyperlink"/>
+                <w:noProof/>
+              </w:rPr>
+              <w:t>4.1.</w:t>
+            </w:r>
+            <w:r>
+              <w:rPr>
+                <w:rFonts w:asciiTheme="minorHAnsi" w:eastAsiaTheme="minorEastAsia" w:hAnsiTheme="minorHAnsi" w:cstheme="minorBidi"/>
+                <w:noProof/>
+                <w:sz w:val="22"/>
+                <w:szCs w:val="22"/>
+                <w:lang w:val="en-US" w:eastAsia="ja-JP"/>
+              </w:rPr>
+              <w:tab/>
+            </w:r>
+            <w:r>
+              <w:rPr>
+                <w:rStyle w:val="Hyperlink"/>
+                <w:noProof/>
+              </w:rPr>
+              <w:t>CSS Resources</w:t>
+            </w:r>
+            <w:r>
+              <w:rPr>
+                <w:noProof/>
+                <w:webHidden/>
+              </w:rPr>
+              <w:tab/>
+            </w:r>
+            <w:r>
+              <w:rPr>
+                <w:noProof/>
+                <w:webHidden/>
+              </w:rPr>
+              <w:fldChar w:fldCharType="begin"/>
+            </w:r>
+            <w:r>
+              <w:rPr>
+                <w:noProof/>
+                <w:webHidden/>
+              </w:rPr>
+              <w:instrText xml:space="preserve"> PAGEREF _Toc473118789 \h </w:instrText>
+            </w:r>
+            <w:r>
+              <w:rPr>
+                <w:noProof/>
+                <w:webHidden/>
+              </w:rPr>
+            </w:r>
+            <w:r>
+              <w:rPr>
+                <w:noProof/>
+                <w:webHidden/>
+              </w:rPr>
+              <w:fldChar w:fldCharType="separate"/>
+            </w:r>
+            <w:r>
+              <w:rPr>
+                <w:noProof/>
+                <w:webHidden/>
+              </w:rPr>
+              <w:t>8</w:t>
+            </w:r>
+            <w:r>
+              <w:rPr>
+                <w:noProof/>
+                <w:webHidden/>
+              </w:rPr>
+              <w:fldChar w:fldCharType="end"/>
+            </w:r>
+          </w:hyperlink>
+        </w:p>
+        <w:p>
+          <w:pPr>
+            <w:pStyle w:val="TOC2"/>
+            <w:tabs>
+              <w:tab w:val="left" w:pos="800"/>
+              <w:tab w:val="right" w:leader="dot" w:pos="10450"/>
+            </w:tabs>
+            <w:rPr>
+              <w:rFonts w:asciiTheme="minorHAnsi" w:eastAsiaTheme="minorEastAsia" w:hAnsiTheme="minorHAnsi" w:cstheme="minorBidi"/>
+              <w:noProof/>
+              <w:sz w:val="22"/>
+              <w:szCs w:val="22"/>
+              <w:lang w:val="en-US" w:eastAsia="ja-JP"/>
+            </w:rPr>
+          </w:pPr>
+          <w:hyperlink w:anchor="_Toc473118790" w:history="1">
+            <w:r>
+              <w:rPr>
+                <w:rStyle w:val="Hyperlink"/>
+                <w:noProof/>
+              </w:rPr>
+              <w:t>4.2.</w:t>
+            </w:r>
+            <w:r>
+              <w:rPr>
+                <w:rFonts w:asciiTheme="minorHAnsi" w:eastAsiaTheme="minorEastAsia" w:hAnsiTheme="minorHAnsi" w:cstheme="minorBidi"/>
+                <w:noProof/>
+                <w:sz w:val="22"/>
+                <w:szCs w:val="22"/>
+                <w:lang w:val="en-US" w:eastAsia="ja-JP"/>
+              </w:rPr>
+              <w:tab/>
+            </w:r>
+            <w:r>
+              <w:rPr>
+                <w:rStyle w:val="Hyperlink"/>
+                <w:noProof/>
+              </w:rPr>
               <w:t>JavaScript Resources</w:t>
             </w:r>
             <w:r>
@@ -1611,7 +1959,7 @@
                 <w:noProof/>
                 <w:webHidden/>
               </w:rPr>
-              <w:instrText xml:space="preserve"> PAGEREF _Toc469479046 \h </w:instrText>
+              <w:instrText xml:space="preserve"> PAGEREF _Toc473118790 \h </w:instrText>
             </w:r>
             <w:r>
               <w:rPr>
@@ -1631,7 +1979,7 @@
                 <w:noProof/>
                 <w:webHidden/>
               </w:rPr>
-              <w:t>7</w:t>
+              <w:t>8</w:t>
             </w:r>
             <w:r>
               <w:rPr>
@@ -1659,7 +2007,7 @@
       <w:pPr>
         <w:pStyle w:val="Heading1"/>
       </w:pPr>
-      <w:bookmarkStart w:id="7" w:name="_Toc469479038"/>
+      <w:bookmarkStart w:id="7" w:name="_Toc473118778"/>
       <w:r>
         <w:lastRenderedPageBreak/>
         <w:t>Component Break-up</w:t>
@@ -1673,7 +2021,7 @@
           <w:lang w:val="en-IE"/>
         </w:rPr>
       </w:pPr>
-      <w:bookmarkStart w:id="8" w:name="_Toc469479039"/>
+      <w:bookmarkStart w:id="8" w:name="_Toc473118779"/>
       <w:r>
         <w:rPr>
           <w:lang w:val="en-IE"/>
@@ -1895,7 +2243,7 @@
       <w:pPr>
         <w:pStyle w:val="Heading2"/>
       </w:pPr>
-      <w:bookmarkStart w:id="9" w:name="_Toc469479040"/>
+      <w:bookmarkStart w:id="9" w:name="_Toc473118780"/>
       <w:r>
         <w:t>Page Structure</w:t>
       </w:r>
@@ -2097,16 +2445,14 @@
       </w:pPr>
       <w:r>
         <w:rPr>
-          <w:rFonts w:ascii="Arial" w:hAnsi="Arial" w:cs="Arial"/>
           <w:noProof/>
-          <w:sz w:val="20"/>
           <w:lang w:eastAsia="ja-JP"/>
         </w:rPr>
         <w:drawing>
-          <wp:inline distT="0" distB="0" distL="0" distR="0" wp14:anchorId="630B445F" wp14:editId="78CA51CB">
-            <wp:extent cx="5753735" cy="2713948"/>
-            <wp:effectExtent l="0" t="0" r="0" b="4445"/>
-            <wp:docPr id="2" name="Picture 2" descr="../../../../../Desktop/Screen%20Shot%202016-12-09%20at%2012.16.40%"/>
+          <wp:inline distT="0" distB="0" distL="0" distR="0" wp14:anchorId="3AA03F7A" wp14:editId="30AFF43A">
+            <wp:extent cx="6248400" cy="1432560"/>
+            <wp:effectExtent l="0" t="0" r="0" b="0"/>
+            <wp:docPr id="67" name="Picture 67"/>
             <wp:cNvGraphicFramePr>
               <a:graphicFrameLocks xmlns:a="http://schemas.openxmlformats.org/drawingml/2006/main" noChangeAspect="1"/>
             </wp:cNvGraphicFramePr>
@@ -2114,13 +2460,67 @@
               <a:graphicData uri="http://schemas.openxmlformats.org/drawingml/2006/picture">
                 <pic:pic xmlns:pic="http://schemas.openxmlformats.org/drawingml/2006/picture">
                   <pic:nvPicPr>
-                    <pic:cNvPr id="0" name="Picture 2" descr="../../../../../Desktop/Screen%20Shot%202016-12-09%20at%2012.16.40%"/>
+                    <pic:cNvPr id="1" name=""/>
+                    <pic:cNvPicPr/>
+                  </pic:nvPicPr>
+                  <pic:blipFill>
+                    <a:blip r:embed="rId12"/>
+                    <a:stretch>
+                      <a:fillRect/>
+                    </a:stretch>
+                  </pic:blipFill>
+                  <pic:spPr>
+                    <a:xfrm>
+                      <a:off x="0" y="0"/>
+                      <a:ext cx="6248400" cy="1432560"/>
+                    </a:xfrm>
+                    <a:prstGeom prst="rect">
+                      <a:avLst/>
+                    </a:prstGeom>
+                  </pic:spPr>
+                </pic:pic>
+              </a:graphicData>
+            </a:graphic>
+          </wp:inline>
+        </w:drawing>
+      </w:r>
+    </w:p>
+    <w:p>
+      <w:pPr>
+        <w:pStyle w:val="body1"/>
+        <w:ind w:left="720"/>
+        <w:rPr>
+          <w:rFonts w:ascii="Arial" w:hAnsi="Arial" w:cs="Arial"/>
+          <w:sz w:val="20"/>
+          <w:lang w:eastAsia="ja-JP"/>
+        </w:rPr>
+      </w:pPr>
+      <w:r>
+        <w:rPr>
+          <w:rFonts w:ascii="Arial" w:hAnsi="Arial" w:cs="Arial"/>
+          <w:noProof/>
+          <w:sz w:val="20"/>
+          <w:lang w:eastAsia="ja-JP"/>
+        </w:rPr>
+        <w:drawing>
+          <wp:inline distT="0" distB="0" distL="0" distR="0" wp14:anchorId="0BA19827" wp14:editId="5156BCE6">
+            <wp:extent cx="6233160" cy="1600200"/>
+            <wp:effectExtent l="0" t="0" r="0" b="0"/>
+            <wp:docPr id="68" name="Picture 68"/>
+            <wp:cNvGraphicFramePr>
+              <a:graphicFrameLocks xmlns:a="http://schemas.openxmlformats.org/drawingml/2006/main" noChangeAspect="1"/>
+            </wp:cNvGraphicFramePr>
+            <a:graphic xmlns:a="http://schemas.openxmlformats.org/drawingml/2006/main">
+              <a:graphicData uri="http://schemas.openxmlformats.org/drawingml/2006/picture">
+                <pic:pic xmlns:pic="http://schemas.openxmlformats.org/drawingml/2006/picture">
+                  <pic:nvPicPr>
+                    <pic:cNvPr id="0" name="Picture 1"/>
                     <pic:cNvPicPr>
                       <a:picLocks noChangeAspect="1" noChangeArrowheads="1"/>
                     </pic:cNvPicPr>
                   </pic:nvPicPr>
                   <pic:blipFill>
-                    <a:blip r:embed="rId12" cstate="print">
+                    <a:blip r:embed="rId13">
                       <a:extLst>
                         <a:ext uri="{28A0092B-C50C-407E-A947-70E740481C1C}">
                           <a14:useLocalDpi xmlns:a14="http://schemas.microsoft.com/office/drawing/2010/main" val="0"/>
@@ -2135,7 +2535,7 @@
                   <pic:spPr bwMode="auto">
                     <a:xfrm>
                       <a:off x="0" y="0"/>
-                      <a:ext cx="5823138" cy="2746684"/>
+                      <a:ext cx="6233160" cy="1600200"/>
                     </a:xfrm>
                     <a:prstGeom prst="rect">
                       <a:avLst/>
@@ -2151,66 +2551,6 @@
           </wp:inline>
         </w:drawing>
       </w:r>
-    </w:p>
-    <w:p>
-      <w:pPr>
-        <w:pStyle w:val="body1"/>
-        <w:ind w:left="720"/>
-        <w:rPr>
-          <w:rFonts w:ascii="Arial" w:hAnsi="Arial" w:cs="Arial"/>
-          <w:sz w:val="20"/>
-          <w:lang w:eastAsia="ja-JP"/>
-        </w:rPr>
-      </w:pPr>
-      <w:r>
-        <w:rPr>
-          <w:rFonts w:ascii="Arial" w:hAnsi="Arial" w:cs="Arial"/>
-          <w:noProof/>
-          <w:sz w:val="20"/>
-          <w:lang w:eastAsia="ja-JP"/>
-        </w:rPr>
-        <w:drawing>
-          <wp:inline distT="0" distB="0" distL="0" distR="0" wp14:anchorId="2226ACF0" wp14:editId="2D5261C6">
-            <wp:extent cx="5765800" cy="1463040"/>
-            <wp:effectExtent l="0" t="0" r="6350" b="3810"/>
-            <wp:docPr id="10" name="Picture 10"/>
-            <wp:cNvGraphicFramePr>
-              <a:graphicFrameLocks xmlns:a="http://schemas.openxmlformats.org/drawingml/2006/main" noChangeAspect="1"/>
-            </wp:cNvGraphicFramePr>
-            <a:graphic xmlns:a="http://schemas.openxmlformats.org/drawingml/2006/main">
-              <a:graphicData uri="http://schemas.openxmlformats.org/drawingml/2006/picture">
-                <pic:pic xmlns:pic="http://schemas.openxmlformats.org/drawingml/2006/picture">
-                  <pic:nvPicPr>
-                    <pic:cNvPr id="10" name="segment_selector_dct.png"/>
-                    <pic:cNvPicPr/>
-                  </pic:nvPicPr>
-                  <pic:blipFill>
-                    <a:blip r:embed="rId13">
-                      <a:extLst>
-                        <a:ext uri="{28A0092B-C50C-407E-A947-70E740481C1C}">
-                          <a14:useLocalDpi xmlns:a14="http://schemas.microsoft.com/office/drawing/2010/main" val="0"/>
-                        </a:ext>
-                      </a:extLst>
-                    </a:blip>
-                    <a:stretch>
-                      <a:fillRect/>
-                    </a:stretch>
-                  </pic:blipFill>
-                  <pic:spPr>
-                    <a:xfrm>
-                      <a:off x="0" y="0"/>
-                      <a:ext cx="5765800" cy="1463040"/>
-                    </a:xfrm>
-                    <a:prstGeom prst="rect">
-                      <a:avLst/>
-                    </a:prstGeom>
-                  </pic:spPr>
-                </pic:pic>
-              </a:graphicData>
-            </a:graphic>
-          </wp:inline>
-        </w:drawing>
-      </w:r>
       <w:r>
         <w:rPr>
           <w:rFonts w:ascii="Arial" w:hAnsi="Arial" w:cs="Arial"/>
@@ -2239,7 +2579,6 @@
           <w:sz w:val="20"/>
           <w:lang w:eastAsia="ja-JP"/>
         </w:rPr>
-        <w:lastRenderedPageBreak/>
         <w:t>Navigation</w:t>
       </w:r>
       <w:r>
@@ -2335,24 +2674,21 @@
         </w:rPr>
         <w:t>Global component which uses TeamSite Site Map as the content source. Quick links information can be customized</w:t>
       </w:r>
-    </w:p>
-    <w:p>
-      <w:pPr>
-        <w:pStyle w:val="body1"/>
-        <w:ind w:left="720"/>
+      <w:r>
         <w:rPr>
           <w:rFonts w:ascii="Arial" w:hAnsi="Arial" w:cs="Arial"/>
           <w:sz w:val="20"/>
           <w:lang w:eastAsia="ja-JP"/>
         </w:rPr>
-      </w:pPr>
+        <w:br/>
+      </w:r>
       <w:r>
         <w:rPr>
           <w:rFonts w:ascii="Arial" w:hAnsi="Arial" w:cs="Arial"/>
           <w:sz w:val="20"/>
           <w:lang w:eastAsia="ja-JP"/>
         </w:rPr>
-        <w:t>Navigation Component’s default setting should have the following values in Content:</w:t>
+        <w:br/>
       </w:r>
     </w:p>
     <w:p>
@@ -2368,15 +2704,33 @@
       <w:r>
         <w:rPr>
           <w:rFonts w:ascii="Arial" w:hAnsi="Arial" w:cs="Arial"/>
-          <w:noProof/>
           <w:sz w:val="20"/>
           <w:lang w:eastAsia="ja-JP"/>
         </w:rPr>
+        <w:lastRenderedPageBreak/>
+        <w:t>Navigation Component’s default setting should have the following values in Content:</w:t>
+      </w:r>
+    </w:p>
+    <w:p>
+      <w:pPr>
+        <w:pStyle w:val="body1"/>
+        <w:ind w:left="720"/>
+        <w:rPr>
+          <w:rFonts w:ascii="Arial" w:hAnsi="Arial" w:cs="Arial"/>
+          <w:sz w:val="20"/>
+          <w:lang w:eastAsia="ja-JP"/>
+        </w:rPr>
+      </w:pPr>
+      <w:r>
+        <w:rPr>
+          <w:noProof/>
+          <w:lang w:eastAsia="ja-JP"/>
+        </w:rPr>
         <w:drawing>
-          <wp:inline distT="0" distB="0" distL="0" distR="0" wp14:anchorId="2F8120EF" wp14:editId="68592880">
-            <wp:extent cx="5897880" cy="2315845"/>
-            <wp:effectExtent l="0" t="0" r="7620" b="8255"/>
-            <wp:docPr id="11" name="Picture 11" descr="../../../../../Desktop/Screen%20Shot%202016-12-09%20at%2012.19.44%"/>
+          <wp:inline distT="0" distB="0" distL="0" distR="0" wp14:anchorId="2F3CB133" wp14:editId="4666B1BE">
+            <wp:extent cx="6233160" cy="2123440"/>
+            <wp:effectExtent l="0" t="0" r="0" b="0"/>
+            <wp:docPr id="69" name="Picture 69"/>
             <wp:cNvGraphicFramePr>
               <a:graphicFrameLocks xmlns:a="http://schemas.openxmlformats.org/drawingml/2006/main" noChangeAspect="1"/>
             </wp:cNvGraphicFramePr>
@@ -2384,36 +2738,23 @@
               <a:graphicData uri="http://schemas.openxmlformats.org/drawingml/2006/picture">
                 <pic:pic xmlns:pic="http://schemas.openxmlformats.org/drawingml/2006/picture">
                   <pic:nvPicPr>
-                    <pic:cNvPr id="0" name="Picture 3" descr="../../../../../Desktop/Screen%20Shot%202016-12-09%20at%2012.19.44%"/>
-                    <pic:cNvPicPr>
-                      <a:picLocks noChangeAspect="1" noChangeArrowheads="1"/>
-                    </pic:cNvPicPr>
+                    <pic:cNvPr id="1" name=""/>
+                    <pic:cNvPicPr/>
                   </pic:nvPicPr>
                   <pic:blipFill>
-                    <a:blip r:embed="rId15" cstate="print">
-                      <a:extLst>
-                        <a:ext uri="{28A0092B-C50C-407E-A947-70E740481C1C}">
-                          <a14:useLocalDpi xmlns:a14="http://schemas.microsoft.com/office/drawing/2010/main" val="0"/>
-                        </a:ext>
-                      </a:extLst>
-                    </a:blip>
-                    <a:srcRect/>
+                    <a:blip r:embed="rId15"/>
                     <a:stretch>
                       <a:fillRect/>
                     </a:stretch>
                   </pic:blipFill>
-                  <pic:spPr bwMode="auto">
+                  <pic:spPr>
                     <a:xfrm>
                       <a:off x="0" y="0"/>
-                      <a:ext cx="5941728" cy="2333062"/>
+                      <a:ext cx="6233160" cy="2123440"/>
                     </a:xfrm>
                     <a:prstGeom prst="rect">
                       <a:avLst/>
                     </a:prstGeom>
-                    <a:noFill/>
-                    <a:ln>
-                      <a:noFill/>
-                    </a:ln>
                   </pic:spPr>
                 </pic:pic>
               </a:graphicData>
@@ -2510,18 +2851,77 @@
     <w:p>
       <w:pPr>
         <w:pStyle w:val="ListParagraph"/>
+        <w:numPr>
+          <w:ilvl w:val="0"/>
+          <w:numId w:val="3"/>
+        </w:numPr>
         <w:jc w:val="center"/>
-        <w:rPr>
-          <w:rFonts w:cs="Arial"/>
-          <w:lang w:eastAsia="ja-JP"/>
-        </w:rPr>
-      </w:pPr>
-      <w:r>
-        <w:rPr>
-          <w:rFonts w:cs="Arial"/>
-          <w:lang w:eastAsia="ja-JP"/>
-        </w:rPr>
-        <w:t>Global component to display the link table and target. Can be changed from component properties</w:t>
+      </w:pPr>
+      <w:r>
+        <w:br/>
+        <w:t>Global component to display the Home Link, Home Link Label and Home Link Target. Can be changed from component properties.</w:t>
+      </w:r>
+      <w:r>
+        <w:t xml:space="preserve"> If the pageName component properties is left blank then it will take the page name from the respective sitemap node</w:t>
+      </w:r>
+      <w:r>
+        <w:br/>
+      </w:r>
+    </w:p>
+    <w:p>
+      <w:pPr>
+        <w:pStyle w:val="ListParagraph"/>
+        <w:jc w:val="left"/>
+      </w:pPr>
+      <w:r>
+        <w:t>Breadcrumb component’s default setting should have the following values in Content</w:t>
+      </w:r>
+      <w:r>
+        <w:br/>
+      </w:r>
+      <w:r>
+        <w:rPr>
+          <w:noProof/>
+          <w:lang w:val="en-US" w:eastAsia="ja-JP"/>
+        </w:rPr>
+        <w:drawing>
+          <wp:inline distT="0" distB="0" distL="0" distR="0" wp14:anchorId="204DC42F" wp14:editId="59B2E7A3">
+            <wp:extent cx="5962650" cy="2812473"/>
+            <wp:effectExtent l="0" t="0" r="0" b="6985"/>
+            <wp:docPr id="1" name="Picture 1"/>
+            <wp:cNvGraphicFramePr>
+              <a:graphicFrameLocks xmlns:a="http://schemas.openxmlformats.org/drawingml/2006/main" noChangeAspect="1"/>
+            </wp:cNvGraphicFramePr>
+            <a:graphic xmlns:a="http://schemas.openxmlformats.org/drawingml/2006/main">
+              <a:graphicData uri="http://schemas.openxmlformats.org/drawingml/2006/picture">
+                <pic:pic xmlns:pic="http://schemas.openxmlformats.org/drawingml/2006/picture">
+                  <pic:nvPicPr>
+                    <pic:cNvPr id="1" name=""/>
+                    <pic:cNvPicPr/>
+                  </pic:nvPicPr>
+                  <pic:blipFill>
+                    <a:blip r:embed="rId17"/>
+                    <a:stretch>
+                      <a:fillRect/>
+                    </a:stretch>
+                  </pic:blipFill>
+                  <pic:spPr>
+                    <a:xfrm>
+                      <a:off x="0" y="0"/>
+                      <a:ext cx="5972388" cy="2817066"/>
+                    </a:xfrm>
+                    <a:prstGeom prst="rect">
+                      <a:avLst/>
+                    </a:prstGeom>
+                  </pic:spPr>
+                </pic:pic>
+              </a:graphicData>
+            </a:graphic>
+          </wp:inline>
+        </w:drawing>
+      </w:r>
+      <w:r>
+        <w:br/>
       </w:r>
     </w:p>
     <w:p>
@@ -2576,7 +2976,7 @@
                     <pic:cNvPicPr/>
                   </pic:nvPicPr>
                   <pic:blipFill>
-                    <a:blip r:embed="rId17" cstate="print">
+                    <a:blip r:embed="rId18" cstate="print">
                       <a:extLst>
                         <a:ext uri="{28A0092B-C50C-407E-A947-70E740481C1C}">
                           <a14:useLocalDpi xmlns:a14="http://schemas.microsoft.com/office/drawing/2010/main" val="0"/>
@@ -2633,35 +3033,53 @@
     </w:p>
     <w:p>
       <w:pPr>
-        <w:pStyle w:val="ListParagraph"/>
-        <w:numPr>
-          <w:ilvl w:val="0"/>
-          <w:numId w:val="3"/>
-        </w:numPr>
-        <w:jc w:val="left"/>
-      </w:pPr>
-      <w:r>
-        <w:t>Footer component</w:t>
-      </w:r>
-    </w:p>
-    <w:p>
-      <w:pPr>
-        <w:pStyle w:val="ListParagraph"/>
-        <w:jc w:val="left"/>
-      </w:pPr>
-      <w:r>
+        <w:pStyle w:val="body1"/>
+        <w:ind w:left="720"/>
+        <w:rPr>
+          <w:rFonts w:ascii="Arial" w:hAnsi="Arial" w:cs="Arial"/>
+          <w:sz w:val="20"/>
+          <w:lang w:eastAsia="ja-JP"/>
+        </w:rPr>
+      </w:pPr>
+      <w:r>
+        <w:rPr>
+          <w:rFonts w:ascii="Arial" w:hAnsi="Arial" w:cs="Arial"/>
+          <w:sz w:val="20"/>
+        </w:rPr>
+        <w:lastRenderedPageBreak/>
+        <w:t>Fund Selector</w:t>
+      </w:r>
+      <w:r>
+        <w:rPr>
+          <w:rFonts w:ascii="Arial" w:hAnsi="Arial" w:cs="Arial"/>
+          <w:sz w:val="20"/>
+        </w:rPr>
+        <w:t xml:space="preserve"> component’s default setting should have the following values in Content</w:t>
+      </w:r>
+      <w:r>
+        <w:rPr>
+          <w:rFonts w:ascii="Arial" w:hAnsi="Arial" w:cs="Arial"/>
+          <w:sz w:val="20"/>
+        </w:rPr>
         <w:br/>
       </w:r>
       <w:r>
         <w:rPr>
+          <w:rFonts w:ascii="Arial" w:hAnsi="Arial" w:cs="Arial"/>
+          <w:sz w:val="20"/>
+        </w:rPr>
+        <w:br/>
+      </w:r>
+      <w:r>
+        <w:rPr>
           <w:noProof/>
-          <w:lang w:val="en-US" w:eastAsia="ja-JP"/>
+          <w:lang w:eastAsia="ja-JP"/>
         </w:rPr>
         <w:drawing>
-          <wp:inline distT="0" distB="0" distL="0" distR="0" wp14:anchorId="172747D9" wp14:editId="09926273">
-            <wp:extent cx="5524500" cy="563880"/>
-            <wp:effectExtent l="0" t="0" r="0" b="7620"/>
-            <wp:docPr id="72" name="Picture 72"/>
+          <wp:inline distT="0" distB="0" distL="0" distR="0" wp14:anchorId="17CF3E89" wp14:editId="73BFEDCA">
+            <wp:extent cx="5692775" cy="2057400"/>
+            <wp:effectExtent l="0" t="0" r="3175" b="0"/>
+            <wp:docPr id="3" name="Picture 3"/>
             <wp:cNvGraphicFramePr>
               <a:graphicFrameLocks xmlns:a="http://schemas.openxmlformats.org/drawingml/2006/main" noChangeAspect="1"/>
             </wp:cNvGraphicFramePr>
@@ -2669,11 +3087,75 @@
               <a:graphicData uri="http://schemas.openxmlformats.org/drawingml/2006/picture">
                 <pic:pic xmlns:pic="http://schemas.openxmlformats.org/drawingml/2006/picture">
                   <pic:nvPicPr>
-                    <pic:cNvPr id="72" name="footer_component.png"/>
+                    <pic:cNvPr id="1" name=""/>
                     <pic:cNvPicPr/>
                   </pic:nvPicPr>
                   <pic:blipFill>
-                    <a:blip r:embed="rId18" cstate="print">
+                    <a:blip r:embed="rId19"/>
+                    <a:stretch>
+                      <a:fillRect/>
+                    </a:stretch>
+                  </pic:blipFill>
+                  <pic:spPr>
+                    <a:xfrm>
+                      <a:off x="0" y="0"/>
+                      <a:ext cx="5707019" cy="2062548"/>
+                    </a:xfrm>
+                    <a:prstGeom prst="rect">
+                      <a:avLst/>
+                    </a:prstGeom>
+                  </pic:spPr>
+                </pic:pic>
+              </a:graphicData>
+            </a:graphic>
+          </wp:inline>
+        </w:drawing>
+      </w:r>
+    </w:p>
+    <w:p>
+      <w:pPr>
+        <w:pStyle w:val="ListParagraph"/>
+        <w:numPr>
+          <w:ilvl w:val="0"/>
+          <w:numId w:val="3"/>
+        </w:numPr>
+        <w:jc w:val="left"/>
+      </w:pPr>
+      <w:r>
+        <w:t>Footer component</w:t>
+      </w:r>
+    </w:p>
+    <w:p>
+      <w:pPr>
+        <w:pStyle w:val="ListParagraph"/>
+        <w:jc w:val="left"/>
+      </w:pPr>
+      <w:r>
+        <w:br/>
+      </w:r>
+      <w:r>
+        <w:rPr>
+          <w:rFonts w:cs="Arial"/>
+          <w:noProof/>
+          <w:lang w:val="en-US" w:eastAsia="ja-JP"/>
+        </w:rPr>
+        <w:drawing>
+          <wp:inline distT="0" distB="0" distL="0" distR="0" wp14:anchorId="04CAB4D4" wp14:editId="6F87E508">
+            <wp:extent cx="6253480" cy="406400"/>
+            <wp:effectExtent l="0" t="0" r="0" b="0"/>
+            <wp:docPr id="71" name="Picture 71"/>
+            <wp:cNvGraphicFramePr>
+              <a:graphicFrameLocks xmlns:a="http://schemas.openxmlformats.org/drawingml/2006/main" noChangeAspect="1"/>
+            </wp:cNvGraphicFramePr>
+            <a:graphic xmlns:a="http://schemas.openxmlformats.org/drawingml/2006/main">
+              <a:graphicData uri="http://schemas.openxmlformats.org/drawingml/2006/picture">
+                <pic:pic xmlns:pic="http://schemas.openxmlformats.org/drawingml/2006/picture">
+                  <pic:nvPicPr>
+                    <pic:cNvPr id="48" name="footer_comp.png"/>
+                    <pic:cNvPicPr/>
+                  </pic:nvPicPr>
+                  <pic:blipFill>
+                    <a:blip r:embed="rId20" cstate="print">
                       <a:extLst>
                         <a:ext uri="{28A0092B-C50C-407E-A947-70E740481C1C}">
                           <a14:useLocalDpi xmlns:a14="http://schemas.microsoft.com/office/drawing/2010/main" val="0"/>
@@ -2687,7 +3169,7 @@
                   <pic:spPr>
                     <a:xfrm>
                       <a:off x="0" y="0"/>
-                      <a:ext cx="5524500" cy="563880"/>
+                      <a:ext cx="6253480" cy="406400"/>
                     </a:xfrm>
                     <a:prstGeom prst="rect">
                       <a:avLst/>
@@ -2698,6 +3180,9 @@
             </a:graphic>
           </wp:inline>
         </w:drawing>
+      </w:r>
+      <w:r>
+        <w:br/>
       </w:r>
     </w:p>
     <w:p>
@@ -2767,7 +3252,7 @@
                     </pic:cNvPicPr>
                   </pic:nvPicPr>
                   <pic:blipFill>
-                    <a:blip r:embed="rId19" cstate="print">
+                    <a:blip r:embed="rId21" cstate="print">
                       <a:extLst>
                         <a:ext uri="{28A0092B-C50C-407E-A947-70E740481C1C}">
                           <a14:useLocalDpi xmlns:a14="http://schemas.microsoft.com/office/drawing/2010/main" val="0"/>
@@ -2803,7 +3288,7 @@
       <w:pPr>
         <w:pStyle w:val="Heading1"/>
       </w:pPr>
-      <w:bookmarkStart w:id="10" w:name="_Toc469479041"/>
+      <w:bookmarkStart w:id="10" w:name="_Toc473118781"/>
       <w:r>
         <w:lastRenderedPageBreak/>
         <w:t>Fund</w:t>
@@ -2820,73 +3305,41 @@
       <w:pPr>
         <w:jc w:val="left"/>
       </w:pPr>
-      <w:r>
-        <w:t>The common c</w:t>
-      </w:r>
-      <w:r>
-        <w:t xml:space="preserve">omponents used in </w:t>
-      </w:r>
-      <w:r>
-        <w:t>Fund</w:t>
-      </w:r>
-      <w:r>
-        <w:t xml:space="preserve"> Selector</w:t>
-      </w:r>
-      <w:r>
-        <w:t xml:space="preserve"> are the same as the ones used in Product Landing. For information on each common component please refer to </w:t>
-      </w:r>
-      <w:proofErr w:type="spellStart"/>
-      <w:r>
-        <w:t>User_Guide-Product_Landing</w:t>
-      </w:r>
-      <w:proofErr w:type="spellEnd"/>
-      <w:r>
-        <w:t xml:space="preserve"> user guide.</w:t>
+      <w:bookmarkStart w:id="11" w:name="_Requirements"/>
+      <w:bookmarkStart w:id="12" w:name="_Toc463246272"/>
+      <w:bookmarkEnd w:id="11"/>
+      <w:r>
+        <w:t xml:space="preserve">In this section, a brief explanation of </w:t>
+      </w:r>
+      <w:r>
+        <w:t>Fund Selector</w:t>
+      </w:r>
+      <w:r>
+        <w:t xml:space="preserve"> common DCR will be made. Please refer to User_Guide-Home_page on how to navigate and select edit DCR’s</w:t>
       </w:r>
     </w:p>
     <w:p>
       <w:pPr>
-        <w:pStyle w:val="Heading1"/>
-      </w:pPr>
-      <w:bookmarkStart w:id="11" w:name="_Requirements"/>
-      <w:bookmarkStart w:id="12" w:name="_Toc463246272"/>
-      <w:bookmarkStart w:id="13" w:name="_Toc469479042"/>
-      <w:bookmarkEnd w:id="11"/>
-      <w:r>
-        <w:lastRenderedPageBreak/>
-        <w:t>Fund</w:t>
-      </w:r>
-      <w:r>
-        <w:t xml:space="preserve"> Selector</w:t>
-      </w:r>
-      <w:r>
-        <w:t xml:space="preserve"> specific DCR Break-up</w:t>
-      </w:r>
-      <w:bookmarkEnd w:id="13"/>
+        <w:jc w:val="left"/>
+      </w:pPr>
     </w:p>
     <w:p>
-      <w:r>
-        <w:t>In this section, a brief exp</w:t>
-      </w:r>
-      <w:r>
-        <w:t xml:space="preserve">lanation of each </w:t>
-      </w:r>
-      <w:r>
-        <w:t>Fund</w:t>
-      </w:r>
-      <w:r>
-        <w:t xml:space="preserve"> Selector</w:t>
-      </w:r>
-      <w:r>
-        <w:t xml:space="preserve"> specific component DCR will be made. Please refer to </w:t>
-      </w:r>
-      <w:proofErr w:type="spellStart"/>
-      <w:r>
-        <w:t>User_Guide-Home_page</w:t>
-      </w:r>
-      <w:proofErr w:type="spellEnd"/>
-      <w:r>
-        <w:t xml:space="preserve"> on how to navigate and select edit DCR’s.</w:t>
+      <w:pPr>
+        <w:pStyle w:val="Heading2"/>
+      </w:pPr>
+      <w:bookmarkStart w:id="13" w:name="_Toc473041664"/>
+      <w:bookmarkStart w:id="14" w:name="_Toc473102631"/>
+      <w:bookmarkStart w:id="15" w:name="_Toc473118782"/>
+      <w:r>
+        <w:t>Header</w:t>
+      </w:r>
+      <w:bookmarkEnd w:id="13"/>
+      <w:bookmarkEnd w:id="14"/>
+      <w:bookmarkEnd w:id="15"/>
+    </w:p>
+    <w:p>
+      <w:r>
+        <w:t>Please refer to User_Guide-Home_page “Homepage Common DCR Break-up” for information on Header</w:t>
       </w:r>
     </w:p>
     <w:p/>
@@ -2894,27 +3347,135 @@
       <w:pPr>
         <w:pStyle w:val="Heading2"/>
       </w:pPr>
-      <w:bookmarkStart w:id="14" w:name="_Toc469479043"/>
-      <w:r>
-        <w:t>Fund</w:t>
-      </w:r>
-      <w:r>
-        <w:t xml:space="preserve"> Selector</w:t>
-      </w:r>
-      <w:bookmarkEnd w:id="12"/>
-      <w:bookmarkEnd w:id="14"/>
+      <w:bookmarkStart w:id="16" w:name="_Toc473041665"/>
+      <w:bookmarkStart w:id="17" w:name="_Toc473102632"/>
+      <w:bookmarkStart w:id="18" w:name="_Toc473118783"/>
+      <w:r>
+        <w:t>Navigation</w:t>
+      </w:r>
+      <w:bookmarkEnd w:id="16"/>
+      <w:bookmarkEnd w:id="17"/>
+      <w:bookmarkEnd w:id="18"/>
     </w:p>
     <w:p>
-      <w:r>
-        <w:t xml:space="preserve">Fund Selector main component funds-selector does not have a DCR associated to it. Its customization must be done through the component itself and the </w:t>
-      </w:r>
-      <w:proofErr w:type="spellStart"/>
-      <w:r>
-        <w:t>xsl</w:t>
-      </w:r>
-      <w:proofErr w:type="spellEnd"/>
-      <w:r>
-        <w:t xml:space="preserve"> file it refers to for presentation.</w:t>
+      <w:pPr>
+        <w:jc w:val="left"/>
+      </w:pPr>
+      <w:r>
+        <w:t>Please refer to User_Guide-Home_page “Homepage Common DCR Break-up” for information on Navigation component</w:t>
+      </w:r>
+    </w:p>
+    <w:p>
+      <w:pPr>
+        <w:jc w:val="left"/>
+      </w:pPr>
+    </w:p>
+    <w:p>
+      <w:pPr>
+        <w:pStyle w:val="Heading2"/>
+      </w:pPr>
+      <w:bookmarkStart w:id="19" w:name="_Toc473041666"/>
+      <w:bookmarkStart w:id="20" w:name="_Toc473102633"/>
+      <w:bookmarkStart w:id="21" w:name="_Toc473118784"/>
+      <w:r>
+        <w:t>Breadcrumb</w:t>
+      </w:r>
+      <w:bookmarkEnd w:id="19"/>
+      <w:bookmarkEnd w:id="20"/>
+      <w:bookmarkEnd w:id="21"/>
+    </w:p>
+    <w:p>
+      <w:pPr>
+        <w:jc w:val="left"/>
+      </w:pPr>
+      <w:r>
+        <w:t>Please refer to User_Guide-Product_Landing “Product Landing Common DCR Break-up” for information on Breadcrumb component</w:t>
+      </w:r>
+    </w:p>
+    <w:p>
+      <w:pPr>
+        <w:jc w:val="left"/>
+      </w:pPr>
+    </w:p>
+    <w:p>
+      <w:pPr>
+        <w:pStyle w:val="Heading2"/>
+      </w:pPr>
+      <w:bookmarkStart w:id="22" w:name="_Toc473041670"/>
+      <w:bookmarkStart w:id="23" w:name="_Toc473102638"/>
+      <w:bookmarkStart w:id="24" w:name="_Toc473118785"/>
+      <w:r>
+        <w:t>Footer</w:t>
+      </w:r>
+      <w:bookmarkEnd w:id="22"/>
+      <w:bookmarkEnd w:id="23"/>
+      <w:bookmarkEnd w:id="24"/>
+    </w:p>
+    <w:p>
+      <w:pPr>
+        <w:jc w:val="left"/>
+      </w:pPr>
+      <w:r>
+        <w:t>Please refer to User_Guide-Home_page “Homepage Common DCR Break-up” for information on Footer component</w:t>
+      </w:r>
+    </w:p>
+    <w:p>
+      <w:pPr>
+        <w:jc w:val="left"/>
+      </w:pPr>
+    </w:p>
+    <w:p>
+      <w:pPr>
+        <w:pStyle w:val="Heading1"/>
+      </w:pPr>
+      <w:bookmarkStart w:id="25" w:name="_Toc473118786"/>
+      <w:r>
+        <w:lastRenderedPageBreak/>
+        <w:t>Fund</w:t>
+      </w:r>
+      <w:r>
+        <w:t xml:space="preserve"> Selector</w:t>
+      </w:r>
+      <w:r>
+        <w:t xml:space="preserve"> specific DCR Break-up</w:t>
+      </w:r>
+      <w:bookmarkEnd w:id="25"/>
+    </w:p>
+    <w:p>
+      <w:r>
+        <w:t>In this section, a brief exp</w:t>
+      </w:r>
+      <w:r>
+        <w:t xml:space="preserve">lanation of each </w:t>
+      </w:r>
+      <w:r>
+        <w:t>Fund</w:t>
+      </w:r>
+      <w:r>
+        <w:t xml:space="preserve"> Selector</w:t>
+      </w:r>
+      <w:r>
+        <w:t xml:space="preserve"> specific component DCR will be made. Please refer to User_Guide-Home_page on how to navigate and select edit DCR’s.</w:t>
+      </w:r>
+    </w:p>
+    <w:p/>
+    <w:p>
+      <w:pPr>
+        <w:pStyle w:val="Heading2"/>
+      </w:pPr>
+      <w:bookmarkStart w:id="26" w:name="_Toc473118787"/>
+      <w:r>
+        <w:t>Fund</w:t>
+      </w:r>
+      <w:r>
+        <w:t xml:space="preserve"> Selector</w:t>
+      </w:r>
+      <w:bookmarkEnd w:id="12"/>
+      <w:bookmarkEnd w:id="26"/>
+    </w:p>
+    <w:p>
+      <w:r>
+        <w:t>Fund Selector main component funds-selector does not have a DCR associated to it. Its customization must be done through the component itself and the xsl file it refers to for presentation.</w:t>
       </w:r>
     </w:p>
     <w:p>
@@ -2947,7 +3508,7 @@
                     <pic:cNvPicPr/>
                   </pic:nvPicPr>
                   <pic:blipFill>
-                    <a:blip r:embed="rId20">
+                    <a:blip r:embed="rId22">
                       <a:extLst>
                         <a:ext uri="{28A0092B-C50C-407E-A947-70E740481C1C}">
                           <a14:useLocalDpi xmlns:a14="http://schemas.microsoft.com/office/drawing/2010/main" val="0"/>
@@ -2978,12 +3539,12 @@
       <w:pPr>
         <w:pStyle w:val="Heading1"/>
       </w:pPr>
-      <w:bookmarkStart w:id="15" w:name="_Toc469479044"/>
+      <w:bookmarkStart w:id="27" w:name="_Toc473118788"/>
       <w:r>
         <w:lastRenderedPageBreak/>
         <w:t>Resources</w:t>
       </w:r>
-      <w:bookmarkEnd w:id="15"/>
+      <w:bookmarkEnd w:id="27"/>
     </w:p>
     <w:p>
       <w:r>
@@ -2999,15 +3560,7 @@
         <w:t xml:space="preserve"> Selector</w:t>
       </w:r>
       <w:r>
-        <w:t xml:space="preserve"> template. On how to create a template please refer to the </w:t>
-      </w:r>
-      <w:proofErr w:type="spellStart"/>
-      <w:r>
-        <w:t>User_Guide-Home_Page</w:t>
-      </w:r>
-      <w:proofErr w:type="spellEnd"/>
-      <w:r>
-        <w:t>.</w:t>
+        <w:t xml:space="preserve"> template. On how to create a template please refer to the User_Guide-Home_Page.</w:t>
       </w:r>
     </w:p>
     <w:p/>
@@ -3015,11 +3568,11 @@
       <w:pPr>
         <w:pStyle w:val="Heading2"/>
       </w:pPr>
-      <w:bookmarkStart w:id="16" w:name="_Toc469479045"/>
+      <w:bookmarkStart w:id="28" w:name="_Toc473118789"/>
       <w:r>
         <w:t>CSS Resources</w:t>
       </w:r>
-      <w:bookmarkEnd w:id="16"/>
+      <w:bookmarkEnd w:id="28"/>
     </w:p>
     <w:p>
       <w:pPr>
@@ -3029,13 +3582,8 @@
         <w:t>The</w:t>
       </w:r>
       <w:r>
-        <w:t xml:space="preserve"> </w:t>
-      </w:r>
-      <w:proofErr w:type="spellStart"/>
-      <w:r>
-        <w:t>css</w:t>
-      </w:r>
-      <w:proofErr w:type="spellEnd"/>
+        <w:t xml:space="preserve"> css</w:t>
+      </w:r>
       <w:r>
         <w:t xml:space="preserve"> </w:t>
       </w:r>
@@ -3136,31 +3684,7 @@
               <w:jc w:val="left"/>
             </w:pPr>
             <w:r>
-              <w:t>&lt;</w:t>
-            </w:r>
-            <w:proofErr w:type="spellStart"/>
-            <w:r>
-              <w:t>wa</w:t>
-            </w:r>
-            <w:proofErr w:type="spellEnd"/>
-            <w:r>
-              <w:t>-path&gt;/</w:t>
-            </w:r>
-            <w:proofErr w:type="spellStart"/>
-            <w:r>
-              <w:t>iwov</w:t>
-            </w:r>
-            <w:proofErr w:type="spellEnd"/>
-            <w:r>
-              <w:t>-resources/</w:t>
-            </w:r>
-            <w:proofErr w:type="spellStart"/>
-            <w:r>
-              <w:t>css</w:t>
-            </w:r>
-            <w:proofErr w:type="spellEnd"/>
-            <w:r>
-              <w:t>/bootstrap.min.css</w:t>
+              <w:t>&lt;wa-path&gt;/iwov-resources/css/bootstrap.min.css</w:t>
             </w:r>
           </w:p>
         </w:tc>
@@ -3191,31 +3715,7 @@
               <w:jc w:val="left"/>
             </w:pPr>
             <w:r>
-              <w:t>&lt;</w:t>
-            </w:r>
-            <w:proofErr w:type="spellStart"/>
-            <w:r>
-              <w:t>wa</w:t>
-            </w:r>
-            <w:proofErr w:type="spellEnd"/>
-            <w:r>
-              <w:t>-path&gt;/</w:t>
-            </w:r>
-            <w:proofErr w:type="spellStart"/>
-            <w:r>
-              <w:t>iwov</w:t>
-            </w:r>
-            <w:proofErr w:type="spellEnd"/>
-            <w:r>
-              <w:t>-resources/</w:t>
-            </w:r>
-            <w:proofErr w:type="spellStart"/>
-            <w:r>
-              <w:t>css</w:t>
-            </w:r>
-            <w:proofErr w:type="spellEnd"/>
-            <w:r>
-              <w:t>/style.css</w:t>
+              <w:t>&lt;wa-path&gt;/iwov-resources/css/style.css</w:t>
             </w:r>
           </w:p>
         </w:tc>
@@ -3248,31 +3748,7 @@
               <w:jc w:val="left"/>
             </w:pPr>
             <w:r>
-              <w:t>&lt;</w:t>
-            </w:r>
-            <w:proofErr w:type="spellStart"/>
-            <w:r>
-              <w:t>wa</w:t>
-            </w:r>
-            <w:proofErr w:type="spellEnd"/>
-            <w:r>
-              <w:t>-path&gt;/</w:t>
-            </w:r>
-            <w:proofErr w:type="spellStart"/>
-            <w:r>
-              <w:t>iwov</w:t>
-            </w:r>
-            <w:proofErr w:type="spellEnd"/>
-            <w:r>
-              <w:t>-resources/</w:t>
-            </w:r>
-            <w:proofErr w:type="spellStart"/>
-            <w:r>
-              <w:t>css</w:t>
-            </w:r>
-            <w:proofErr w:type="spellEnd"/>
-            <w:r>
-              <w:t>/desktop-style.css</w:t>
+              <w:t>&lt;wa-path&gt;/iwov-resources/css/desktop-style.css</w:t>
             </w:r>
           </w:p>
         </w:tc>
@@ -3305,29 +3781,8 @@
               <w:jc w:val="left"/>
             </w:pPr>
             <w:r>
-              <w:t>&lt;</w:t>
-            </w:r>
-            <w:proofErr w:type="spellStart"/>
-            <w:r>
-              <w:t>wa</w:t>
-            </w:r>
-            <w:proofErr w:type="spellEnd"/>
-            <w:r>
-              <w:t>-path&gt;/</w:t>
-            </w:r>
-            <w:proofErr w:type="spellStart"/>
-            <w:r>
-              <w:t>iwov</w:t>
-            </w:r>
-            <w:proofErr w:type="spellEnd"/>
-            <w:r>
-              <w:t>-resources/</w:t>
-            </w:r>
-            <w:proofErr w:type="spellStart"/>
-            <w:r>
-              <w:t>css</w:t>
-            </w:r>
-            <w:proofErr w:type="spellEnd"/>
+              <w:t>&lt;wa-path&gt;/iwov-resources/css</w:t>
+            </w:r>
             <w:r>
               <w:t>/</w:t>
             </w:r>
@@ -3365,29 +3820,8 @@
               <w:jc w:val="left"/>
             </w:pPr>
             <w:r>
-              <w:t>&lt;</w:t>
-            </w:r>
-            <w:proofErr w:type="spellStart"/>
-            <w:r>
-              <w:t>wa</w:t>
-            </w:r>
-            <w:proofErr w:type="spellEnd"/>
-            <w:r>
-              <w:t>-path&gt;/</w:t>
-            </w:r>
-            <w:proofErr w:type="spellStart"/>
-            <w:r>
-              <w:t>iwov</w:t>
-            </w:r>
-            <w:proofErr w:type="spellEnd"/>
-            <w:r>
-              <w:t>-resources/</w:t>
-            </w:r>
-            <w:proofErr w:type="spellStart"/>
-            <w:r>
-              <w:t>css</w:t>
-            </w:r>
-            <w:proofErr w:type="spellEnd"/>
+              <w:t>&lt;wa-path&gt;/iwov-resources/css</w:t>
+            </w:r>
             <w:r>
               <w:t>/mobile-</w:t>
             </w:r>
@@ -3546,11 +3980,11 @@
       <w:pPr>
         <w:pStyle w:val="Heading2"/>
       </w:pPr>
-      <w:bookmarkStart w:id="17" w:name="_Toc469479046"/>
+      <w:bookmarkStart w:id="29" w:name="_Toc473118790"/>
       <w:r>
         <w:t>JavaScript Resources</w:t>
       </w:r>
-      <w:bookmarkEnd w:id="17"/>
+      <w:bookmarkEnd w:id="29"/>
     </w:p>
     <w:p>
       <w:r>
@@ -3652,31 +4086,90 @@
               <w:jc w:val="left"/>
             </w:pPr>
             <w:r>
-              <w:t>&lt;</w:t>
-            </w:r>
-            <w:proofErr w:type="spellStart"/>
-            <w:r>
-              <w:t>wa</w:t>
-            </w:r>
-            <w:proofErr w:type="spellEnd"/>
-            <w:r>
-              <w:t>-path&gt;/</w:t>
-            </w:r>
-            <w:proofErr w:type="spellStart"/>
-            <w:r>
-              <w:t>iwov</w:t>
-            </w:r>
-            <w:proofErr w:type="spellEnd"/>
-            <w:r>
-              <w:t>-resources/</w:t>
-            </w:r>
-            <w:proofErr w:type="spellStart"/>
-            <w:r>
-              <w:t>js</w:t>
-            </w:r>
-            <w:proofErr w:type="spellEnd"/>
+              <w:t>&lt;wa-path&gt;/</w:t>
+            </w:r>
+            <w:r>
+              <w:t>iwov-resources/js</w:t>
+            </w:r>
+            <w:r>
+              <w:t>/</w:t>
+            </w:r>
+            <w:r>
+              <w:t>analytics.js</w:t>
+            </w:r>
+          </w:p>
+        </w:tc>
+      </w:tr>
+      <w:tr>
+        <w:trPr>
+          <w:trHeight w:val="404"/>
+        </w:trPr>
+        <w:tc>
+          <w:tcPr>
+            <w:tcW w:w="2425" w:type="dxa"/>
+            <w:vMerge/>
+            <w:vAlign w:val="center"/>
+          </w:tcPr>
+          <w:p>
+            <w:pPr>
+              <w:jc w:val="center"/>
+            </w:pPr>
+          </w:p>
+        </w:tc>
+        <w:tc>
+          <w:tcPr>
+            <w:tcW w:w="8025" w:type="dxa"/>
+            <w:vAlign w:val="center"/>
+          </w:tcPr>
+          <w:p>
+            <w:pPr>
+              <w:jc w:val="left"/>
+            </w:pPr>
+            <w:r>
+              <w:t>&lt;wa-path&gt;/</w:t>
+            </w:r>
+            <w:r>
+              <w:t>iwov-resources/js</w:t>
+            </w:r>
             <w:r>
               <w:t>/cookie_handler.js</w:t>
+            </w:r>
+          </w:p>
+        </w:tc>
+      </w:tr>
+      <w:tr>
+        <w:trPr>
+          <w:trHeight w:val="404"/>
+        </w:trPr>
+        <w:tc>
+          <w:tcPr>
+            <w:tcW w:w="2425" w:type="dxa"/>
+            <w:vMerge/>
+            <w:vAlign w:val="center"/>
+          </w:tcPr>
+          <w:p>
+            <w:pPr>
+              <w:jc w:val="center"/>
+            </w:pPr>
+          </w:p>
+        </w:tc>
+        <w:tc>
+          <w:tcPr>
+            <w:tcW w:w="8025" w:type="dxa"/>
+            <w:vAlign w:val="center"/>
+          </w:tcPr>
+          <w:p>
+            <w:pPr>
+              <w:jc w:val="left"/>
+            </w:pPr>
+            <w:r>
+              <w:t>&lt;wa-path&gt;/</w:t>
+            </w:r>
+            <w:r>
+              <w:t>iwov-resources/js</w:t>
+            </w:r>
+            <w:r>
+              <w:t>/initiator.js</w:t>
             </w:r>
           </w:p>
         </w:tc>
@@ -3707,31 +4200,10 @@
               <w:jc w:val="left"/>
             </w:pPr>
             <w:r>
-              <w:t>&lt;</w:t>
-            </w:r>
-            <w:proofErr w:type="spellStart"/>
-            <w:r>
-              <w:t>wa</w:t>
-            </w:r>
-            <w:proofErr w:type="spellEnd"/>
-            <w:r>
-              <w:t>-path&gt;/</w:t>
-            </w:r>
-            <w:proofErr w:type="spellStart"/>
-            <w:r>
-              <w:t>iwov</w:t>
-            </w:r>
-            <w:proofErr w:type="spellEnd"/>
-            <w:r>
-              <w:t>-resources/</w:t>
-            </w:r>
-            <w:proofErr w:type="spellStart"/>
-            <w:r>
-              <w:t>js</w:t>
-            </w:r>
-            <w:proofErr w:type="spellEnd"/>
-            <w:r>
-              <w:t>/</w:t>
+              <w:t>&lt;wa-path&gt;/</w:t>
+            </w:r>
+            <w:r>
+              <w:t>iwov-resources/js/</w:t>
             </w:r>
             <w:r>
               <w:t>libs/jquery.min.js</w:t>
@@ -3765,31 +4237,10 @@
               <w:jc w:val="left"/>
             </w:pPr>
             <w:r>
-              <w:t>&lt;</w:t>
-            </w:r>
-            <w:proofErr w:type="spellStart"/>
-            <w:r>
-              <w:t>wa</w:t>
-            </w:r>
-            <w:proofErr w:type="spellEnd"/>
-            <w:r>
-              <w:t>-path&gt;/</w:t>
-            </w:r>
-            <w:proofErr w:type="spellStart"/>
-            <w:r>
-              <w:t>iwov</w:t>
-            </w:r>
-            <w:proofErr w:type="spellEnd"/>
-            <w:r>
-              <w:t>-resources/</w:t>
-            </w:r>
-            <w:proofErr w:type="spellStart"/>
-            <w:r>
-              <w:t>js</w:t>
-            </w:r>
-            <w:proofErr w:type="spellEnd"/>
-            <w:r>
-              <w:t>/</w:t>
+              <w:t>&lt;wa-path&gt;/</w:t>
+            </w:r>
+            <w:r>
+              <w:t>iwov-resources/js/</w:t>
             </w:r>
             <w:r>
               <w:t>libs/bootstrap.min.js</w:t>
@@ -3823,31 +4274,10 @@
               <w:jc w:val="left"/>
             </w:pPr>
             <w:r>
-              <w:t>&lt;</w:t>
-            </w:r>
-            <w:proofErr w:type="spellStart"/>
-            <w:r>
-              <w:t>wa</w:t>
-            </w:r>
-            <w:proofErr w:type="spellEnd"/>
-            <w:r>
-              <w:t>-path&gt;/</w:t>
-            </w:r>
-            <w:proofErr w:type="spellStart"/>
-            <w:r>
-              <w:t>iwov</w:t>
-            </w:r>
-            <w:proofErr w:type="spellEnd"/>
-            <w:r>
-              <w:t>-resources/</w:t>
-            </w:r>
-            <w:proofErr w:type="spellStart"/>
-            <w:r>
-              <w:t>js</w:t>
-            </w:r>
-            <w:proofErr w:type="spellEnd"/>
-            <w:r>
-              <w:t>/libs/plugins.min.js</w:t>
+              <w:t>&lt;wa</w:t>
+            </w:r>
+            <w:r>
+              <w:t>-path&gt;/iwov-resources/js/libs/plugins.min.js</w:t>
             </w:r>
           </w:p>
         </w:tc>
@@ -3878,34 +4308,10 @@
               <w:jc w:val="left"/>
             </w:pPr>
             <w:r>
-              <w:t>&lt;</w:t>
-            </w:r>
-            <w:proofErr w:type="spellStart"/>
-            <w:r>
-              <w:t>wa</w:t>
-            </w:r>
-            <w:proofErr w:type="spellEnd"/>
-            <w:r>
-              <w:t>-path&gt;/</w:t>
-            </w:r>
-            <w:proofErr w:type="spellStart"/>
-            <w:r>
-              <w:t>iwov</w:t>
-            </w:r>
-            <w:proofErr w:type="spellEnd"/>
-            <w:r>
-              <w:t>-</w:t>
-            </w:r>
-            <w:r>
-              <w:t>resources/</w:t>
-            </w:r>
-            <w:proofErr w:type="spellStart"/>
-            <w:r>
-              <w:t>js</w:t>
-            </w:r>
-            <w:proofErr w:type="spellEnd"/>
-            <w:r>
-              <w:t>/main.js</w:t>
+              <w:t>&lt;wa-path&gt;/iwov-</w:t>
+            </w:r>
+            <w:r>
+              <w:t>resources/js/main.js</w:t>
             </w:r>
           </w:p>
         </w:tc>
@@ -3936,31 +4342,7 @@
               <w:jc w:val="left"/>
             </w:pPr>
             <w:r>
-              <w:t>&lt;</w:t>
-            </w:r>
-            <w:proofErr w:type="spellStart"/>
-            <w:r>
-              <w:t>wa</w:t>
-            </w:r>
-            <w:proofErr w:type="spellEnd"/>
-            <w:r>
-              <w:t>-path&gt;/</w:t>
-            </w:r>
-            <w:proofErr w:type="spellStart"/>
-            <w:r>
-              <w:t>iwov</w:t>
-            </w:r>
-            <w:proofErr w:type="spellEnd"/>
-            <w:r>
-              <w:t>-resources/</w:t>
-            </w:r>
-            <w:proofErr w:type="spellStart"/>
-            <w:r>
-              <w:t>js</w:t>
-            </w:r>
-            <w:proofErr w:type="spellEnd"/>
-            <w:r>
-              <w:t>/libs/modernizr.min.js</w:t>
+              <w:t>&lt;wa-path&gt;/iwov-resources/js/libs/modernizr.min.js</w:t>
             </w:r>
           </w:p>
         </w:tc>
@@ -3991,34 +4373,16 @@
               <w:jc w:val="left"/>
             </w:pPr>
             <w:r>
-              <w:t>&lt;</w:t>
-            </w:r>
-            <w:proofErr w:type="spellStart"/>
-            <w:r>
-              <w:t>wa</w:t>
-            </w:r>
-            <w:proofErr w:type="spellEnd"/>
-            <w:r>
-              <w:t>-path&gt;/</w:t>
-            </w:r>
-            <w:proofErr w:type="spellStart"/>
-            <w:r>
-              <w:t>iwov</w:t>
-            </w:r>
-            <w:proofErr w:type="spellEnd"/>
-            <w:r>
-              <w:t>-resources/</w:t>
-            </w:r>
-            <w:proofErr w:type="spellStart"/>
-            <w:r>
-              <w:t>js</w:t>
-            </w:r>
-            <w:proofErr w:type="spellEnd"/>
-            <w:r>
-              <w:t>/</w:t>
-            </w:r>
-            <w:r>
-              <w:t>funds-selector/pnr_unit_trust_new.js</w:t>
+              <w:t>&lt;wa-path&gt;/iwov-resources/js/</w:t>
+            </w:r>
+            <w:r>
+              <w:t>f</w:t>
+            </w:r>
+            <w:r>
+              <w:t>unds-selector/pnr_unit_trusts</w:t>
+            </w:r>
+            <w:r>
+              <w:t>.js</w:t>
             </w:r>
           </w:p>
         </w:tc>
@@ -4075,8 +4439,8 @@
     </w:p>
     <w:p/>
     <w:sectPr>
-      <w:footerReference w:type="even" r:id="rId21"/>
-      <w:footerReference w:type="default" r:id="rId22"/>
+      <w:footerReference w:type="even" r:id="rId23"/>
+      <w:footerReference w:type="default" r:id="rId24"/>
       <w:pgSz w:w="11900" w:h="16840"/>
       <w:pgMar w:top="720" w:right="720" w:bottom="720" w:left="720" w:header="708" w:footer="708" w:gutter="0"/>
       <w:cols w:space="708"/>
@@ -4177,7 +4541,7 @@
         <w:rStyle w:val="PageNumber"/>
         <w:noProof/>
       </w:rPr>
-      <w:t>2</w:t>
+      <w:t>8</w:t>
     </w:r>
     <w:r>
       <w:rPr>
@@ -9020,7 +9384,7 @@
 </file>
 
 <file path=customXml/itemProps1.xml><?xml version="1.0" encoding="utf-8"?>
-<ds:datastoreItem xmlns:ds="http://schemas.openxmlformats.org/officeDocument/2006/customXml" ds:itemID="{4C3A13C8-8BB5-4993-AB31-DDE9E15844B4}">
+<ds:datastoreItem xmlns:ds="http://schemas.openxmlformats.org/officeDocument/2006/customXml" ds:itemID="{4B0725C6-1A23-4A32-8A20-16F8E7F7318D}">
   <ds:schemaRefs>
     <ds:schemaRef ds:uri="http://schemas.openxmlformats.org/officeDocument/2006/bibliography"/>
   </ds:schemaRefs>

</xml_diff>